<commit_message>
v2.62 - Actualización DC
</commit_message>
<xml_diff>
--- a/Entrega N° 3/Diagrama de Clases - Cantina - TPI Grupo B.docx
+++ b/Entrega N° 3/Diagrama de Clases - Cantina - TPI Grupo B.docx
@@ -48,8 +48,12 @@
       </w:r>
     </w:p>
     <w:sectPr>
-      <w:headerReference w:type="default" r:id="rId7"/>
-      <w:footerReference w:type="default" r:id="rId8"/>
+      <w:headerReference w:type="even" r:id="rId7"/>
+      <w:headerReference w:type="default" r:id="rId8"/>
+      <w:footerReference w:type="even" r:id="rId9"/>
+      <w:footerReference w:type="default" r:id="rId10"/>
+      <w:headerReference w:type="first" r:id="rId11"/>
+      <w:footerReference w:type="first" r:id="rId12"/>
       <w:pgSz w:w="15840" w:h="12240" w:orient="landscape"/>
       <w:pgMar w:top="1440" w:right="1440" w:bottom="1440" w:left="1440" w:header="708" w:footer="708" w:gutter="0"/>
       <w:cols w:space="708"/>
@@ -85,6 +89,16 @@
 </file>
 
 <file path=word/footer1.xml><?xml version="1.0" encoding="utf-8"?>
+<w:ftr xmlns:wpc="http://schemas.microsoft.com/office/word/2010/wordprocessingCanvas" xmlns:cx="http://schemas.microsoft.com/office/drawing/2014/chartex" xmlns:cx1="http://schemas.microsoft.com/office/drawing/2015/9/8/chartex" xmlns:cx2="http://schemas.microsoft.com/office/drawing/2015/10/21/chartex" xmlns:cx3="http://schemas.microsoft.com/office/drawing/2016/5/9/chartex" xmlns:cx4="http://schemas.microsoft.com/office/drawing/2016/5/10/chartex" xmlns:cx5="http://schemas.microsoft.com/office/drawing/2016/5/11/chartex" xmlns:cx6="http://schemas.microsoft.com/office/drawing/2016/5/12/chartex" xmlns:cx7="http://schemas.microsoft.com/office/drawing/2016/5/13/chartex" xmlns:cx8="http://schemas.microsoft.com/office/drawing/2016/5/14/chartex" xmlns:mc="http://schemas.openxmlformats.org/markup-compatibility/2006" xmlns:aink="http://schemas.microsoft.com/office/drawing/2016/ink" xmlns:am3d="http://schemas.microsoft.com/office/drawing/2017/model3d" xmlns:o="urn:schemas-microsoft-com:office:office" xmlns:oel="http://schemas.microsoft.com/office/2019/extlst" xmlns:r="http://schemas.openxmlformats.org/officeDocument/2006/relationships" xmlns:m="http://schemas.openxmlformats.org/officeDocument/2006/math" xmlns:v="urn:schemas-microsoft-com:vml" xmlns:wp14="http://schemas.microsoft.com/office/word/2010/wordprocessingDrawing" xmlns:wp="http://schemas.openxmlformats.org/drawingml/2006/wordprocessingDrawing" xmlns:w10="urn:schemas-microsoft-com:office:word" xmlns:w="http://schemas.openxmlformats.org/wordprocessingml/2006/main" xmlns:w14="http://schemas.microsoft.com/office/word/2010/wordml" xmlns:w15="http://schemas.microsoft.com/office/word/2012/wordml" xmlns:w16cex="http://schemas.microsoft.com/office/word/2018/wordml/cex" xmlns:w16cid="http://schemas.microsoft.com/office/word/2016/wordml/cid" xmlns:w16="http://schemas.microsoft.com/office/word/2018/wordml" xmlns:w16sdtdh="http://schemas.microsoft.com/office/word/2020/wordml/sdtdatahash" xmlns:w16se="http://schemas.microsoft.com/office/word/2015/wordml/symex" xmlns:wpg="http://schemas.microsoft.com/office/word/2010/wordprocessingGroup" xmlns:wpi="http://schemas.microsoft.com/office/word/2010/wordprocessingInk" xmlns:wne="http://schemas.microsoft.com/office/word/2006/wordml" xmlns:wps="http://schemas.microsoft.com/office/word/2010/wordprocessingShape" mc:Ignorable="w14 w15 w16se w16cid w16 w16cex w16sdtdh wp14">
+  <w:p>
+    <w:pPr>
+      <w:pStyle w:val="Piedepgina"/>
+    </w:pPr>
+  </w:p>
+</w:ftr>
+</file>
+
+<file path=word/footer2.xml><?xml version="1.0" encoding="utf-8"?>
 <w:ftr xmlns:wpc="http://schemas.microsoft.com/office/word/2010/wordprocessingCanvas" xmlns:cx="http://schemas.microsoft.com/office/drawing/2014/chartex" xmlns:cx1="http://schemas.microsoft.com/office/drawing/2015/9/8/chartex" xmlns:cx2="http://schemas.microsoft.com/office/drawing/2015/10/21/chartex" xmlns:cx3="http://schemas.microsoft.com/office/drawing/2016/5/9/chartex" xmlns:cx4="http://schemas.microsoft.com/office/drawing/2016/5/10/chartex" xmlns:cx5="http://schemas.microsoft.com/office/drawing/2016/5/11/chartex" xmlns:cx6="http://schemas.microsoft.com/office/drawing/2016/5/12/chartex" xmlns:cx7="http://schemas.microsoft.com/office/drawing/2016/5/13/chartex" xmlns:cx8="http://schemas.microsoft.com/office/drawing/2016/5/14/chartex" xmlns:mc="http://schemas.openxmlformats.org/markup-compatibility/2006" xmlns:aink="http://schemas.microsoft.com/office/drawing/2016/ink" xmlns:am3d="http://schemas.microsoft.com/office/drawing/2017/model3d" xmlns:o="urn:schemas-microsoft-com:office:office" xmlns:oel="http://schemas.microsoft.com/office/2019/extlst" xmlns:r="http://schemas.openxmlformats.org/officeDocument/2006/relationships" xmlns:m="http://schemas.openxmlformats.org/officeDocument/2006/math" xmlns:v="urn:schemas-microsoft-com:vml" xmlns:wp14="http://schemas.microsoft.com/office/word/2010/wordprocessingDrawing" xmlns:wp="http://schemas.openxmlformats.org/drawingml/2006/wordprocessingDrawing" xmlns:w10="urn:schemas-microsoft-com:office:word" xmlns:w="http://schemas.openxmlformats.org/wordprocessingml/2006/main" xmlns:w14="http://schemas.microsoft.com/office/word/2010/wordml" xmlns:w15="http://schemas.microsoft.com/office/word/2012/wordml" xmlns:w16cex="http://schemas.microsoft.com/office/word/2018/wordml/cex" xmlns:w16cid="http://schemas.microsoft.com/office/word/2016/wordml/cid" xmlns:w16="http://schemas.microsoft.com/office/word/2018/wordml" xmlns:w16sdtdh="http://schemas.microsoft.com/office/word/2020/wordml/sdtdatahash" xmlns:w16se="http://schemas.microsoft.com/office/word/2015/wordml/symex" xmlns:wpg="http://schemas.microsoft.com/office/word/2010/wordprocessingGroup" xmlns:wpi="http://schemas.microsoft.com/office/word/2010/wordprocessingInk" xmlns:wne="http://schemas.microsoft.com/office/word/2006/wordml" xmlns:wps="http://schemas.microsoft.com/office/word/2010/wordprocessingShape" mc:Ignorable="w14 w15 w16se w16cid w16 w16cex w16sdtdh wp14">
   <w:p>
     <w:pPr>
@@ -111,7 +125,7 @@
       <w:rPr>
         <w:lang w:val="es-AR"/>
       </w:rPr>
-      <w:t xml:space="preserve">, Monti, Mosconi, Nievas, </w:t>
+      <w:t xml:space="preserve">, Monti, Mosconi, </w:t>
     </w:r>
     <w:proofErr w:type="spellStart"/>
     <w:r>
@@ -127,6 +141,16 @@
       </w:rPr>
       <w:t xml:space="preserve">, Terreno  </w:t>
     </w:r>
+  </w:p>
+</w:ftr>
+</file>
+
+<file path=word/footer3.xml><?xml version="1.0" encoding="utf-8"?>
+<w:ftr xmlns:wpc="http://schemas.microsoft.com/office/word/2010/wordprocessingCanvas" xmlns:cx="http://schemas.microsoft.com/office/drawing/2014/chartex" xmlns:cx1="http://schemas.microsoft.com/office/drawing/2015/9/8/chartex" xmlns:cx2="http://schemas.microsoft.com/office/drawing/2015/10/21/chartex" xmlns:cx3="http://schemas.microsoft.com/office/drawing/2016/5/9/chartex" xmlns:cx4="http://schemas.microsoft.com/office/drawing/2016/5/10/chartex" xmlns:cx5="http://schemas.microsoft.com/office/drawing/2016/5/11/chartex" xmlns:cx6="http://schemas.microsoft.com/office/drawing/2016/5/12/chartex" xmlns:cx7="http://schemas.microsoft.com/office/drawing/2016/5/13/chartex" xmlns:cx8="http://schemas.microsoft.com/office/drawing/2016/5/14/chartex" xmlns:mc="http://schemas.openxmlformats.org/markup-compatibility/2006" xmlns:aink="http://schemas.microsoft.com/office/drawing/2016/ink" xmlns:am3d="http://schemas.microsoft.com/office/drawing/2017/model3d" xmlns:o="urn:schemas-microsoft-com:office:office" xmlns:oel="http://schemas.microsoft.com/office/2019/extlst" xmlns:r="http://schemas.openxmlformats.org/officeDocument/2006/relationships" xmlns:m="http://schemas.openxmlformats.org/officeDocument/2006/math" xmlns:v="urn:schemas-microsoft-com:vml" xmlns:wp14="http://schemas.microsoft.com/office/word/2010/wordprocessingDrawing" xmlns:wp="http://schemas.openxmlformats.org/drawingml/2006/wordprocessingDrawing" xmlns:w10="urn:schemas-microsoft-com:office:word" xmlns:w="http://schemas.openxmlformats.org/wordprocessingml/2006/main" xmlns:w14="http://schemas.microsoft.com/office/word/2010/wordml" xmlns:w15="http://schemas.microsoft.com/office/word/2012/wordml" xmlns:w16cex="http://schemas.microsoft.com/office/word/2018/wordml/cex" xmlns:w16cid="http://schemas.microsoft.com/office/word/2016/wordml/cid" xmlns:w16="http://schemas.microsoft.com/office/word/2018/wordml" xmlns:w16sdtdh="http://schemas.microsoft.com/office/word/2020/wordml/sdtdatahash" xmlns:w16se="http://schemas.microsoft.com/office/word/2015/wordml/symex" xmlns:wpg="http://schemas.microsoft.com/office/word/2010/wordprocessingGroup" xmlns:wpi="http://schemas.microsoft.com/office/word/2010/wordprocessingInk" xmlns:wne="http://schemas.microsoft.com/office/word/2006/wordml" xmlns:wps="http://schemas.microsoft.com/office/word/2010/wordprocessingShape" mc:Ignorable="w14 w15 w16se w16cid w16 w16cex w16sdtdh wp14">
+  <w:p>
+    <w:pPr>
+      <w:pStyle w:val="Piedepgina"/>
+    </w:pPr>
   </w:p>
 </w:ftr>
 </file>
@@ -161,6 +185,16 @@
   <w:p>
     <w:pPr>
       <w:pStyle w:val="Encabezado"/>
+    </w:pPr>
+  </w:p>
+</w:hdr>
+</file>
+
+<file path=word/header2.xml><?xml version="1.0" encoding="utf-8"?>
+<w:hdr xmlns:wpc="http://schemas.microsoft.com/office/word/2010/wordprocessingCanvas" xmlns:cx="http://schemas.microsoft.com/office/drawing/2014/chartex" xmlns:cx1="http://schemas.microsoft.com/office/drawing/2015/9/8/chartex" xmlns:cx2="http://schemas.microsoft.com/office/drawing/2015/10/21/chartex" xmlns:cx3="http://schemas.microsoft.com/office/drawing/2016/5/9/chartex" xmlns:cx4="http://schemas.microsoft.com/office/drawing/2016/5/10/chartex" xmlns:cx5="http://schemas.microsoft.com/office/drawing/2016/5/11/chartex" xmlns:cx6="http://schemas.microsoft.com/office/drawing/2016/5/12/chartex" xmlns:cx7="http://schemas.microsoft.com/office/drawing/2016/5/13/chartex" xmlns:cx8="http://schemas.microsoft.com/office/drawing/2016/5/14/chartex" xmlns:mc="http://schemas.openxmlformats.org/markup-compatibility/2006" xmlns:aink="http://schemas.microsoft.com/office/drawing/2016/ink" xmlns:am3d="http://schemas.microsoft.com/office/drawing/2017/model3d" xmlns:o="urn:schemas-microsoft-com:office:office" xmlns:oel="http://schemas.microsoft.com/office/2019/extlst" xmlns:r="http://schemas.openxmlformats.org/officeDocument/2006/relationships" xmlns:m="http://schemas.openxmlformats.org/officeDocument/2006/math" xmlns:v="urn:schemas-microsoft-com:vml" xmlns:wp14="http://schemas.microsoft.com/office/word/2010/wordprocessingDrawing" xmlns:wp="http://schemas.openxmlformats.org/drawingml/2006/wordprocessingDrawing" xmlns:w10="urn:schemas-microsoft-com:office:word" xmlns:w="http://schemas.openxmlformats.org/wordprocessingml/2006/main" xmlns:w14="http://schemas.microsoft.com/office/word/2010/wordml" xmlns:w15="http://schemas.microsoft.com/office/word/2012/wordml" xmlns:w16cex="http://schemas.microsoft.com/office/word/2018/wordml/cex" xmlns:w16cid="http://schemas.microsoft.com/office/word/2016/wordml/cid" xmlns:w16="http://schemas.microsoft.com/office/word/2018/wordml" xmlns:w16sdtdh="http://schemas.microsoft.com/office/word/2020/wordml/sdtdatahash" xmlns:w16se="http://schemas.microsoft.com/office/word/2015/wordml/symex" xmlns:wpg="http://schemas.microsoft.com/office/word/2010/wordprocessingGroup" xmlns:wpi="http://schemas.microsoft.com/office/word/2010/wordprocessingInk" xmlns:wne="http://schemas.microsoft.com/office/word/2006/wordml" xmlns:wps="http://schemas.microsoft.com/office/word/2010/wordprocessingShape" mc:Ignorable="w14 w15 w16se w16cid w16 w16cex w16sdtdh wp14">
+  <w:p>
+    <w:pPr>
+      <w:pStyle w:val="Encabezado"/>
       <w:rPr>
         <w:lang w:val="es-AR"/>
       </w:rPr>
@@ -171,6 +205,16 @@
       </w:rPr>
       <w:t>DIAGRAMA DE CLASES – CANTINA</w:t>
     </w:r>
+  </w:p>
+</w:hdr>
+</file>
+
+<file path=word/header3.xml><?xml version="1.0" encoding="utf-8"?>
+<w:hdr xmlns:wpc="http://schemas.microsoft.com/office/word/2010/wordprocessingCanvas" xmlns:cx="http://schemas.microsoft.com/office/drawing/2014/chartex" xmlns:cx1="http://schemas.microsoft.com/office/drawing/2015/9/8/chartex" xmlns:cx2="http://schemas.microsoft.com/office/drawing/2015/10/21/chartex" xmlns:cx3="http://schemas.microsoft.com/office/drawing/2016/5/9/chartex" xmlns:cx4="http://schemas.microsoft.com/office/drawing/2016/5/10/chartex" xmlns:cx5="http://schemas.microsoft.com/office/drawing/2016/5/11/chartex" xmlns:cx6="http://schemas.microsoft.com/office/drawing/2016/5/12/chartex" xmlns:cx7="http://schemas.microsoft.com/office/drawing/2016/5/13/chartex" xmlns:cx8="http://schemas.microsoft.com/office/drawing/2016/5/14/chartex" xmlns:mc="http://schemas.openxmlformats.org/markup-compatibility/2006" xmlns:aink="http://schemas.microsoft.com/office/drawing/2016/ink" xmlns:am3d="http://schemas.microsoft.com/office/drawing/2017/model3d" xmlns:o="urn:schemas-microsoft-com:office:office" xmlns:oel="http://schemas.microsoft.com/office/2019/extlst" xmlns:r="http://schemas.openxmlformats.org/officeDocument/2006/relationships" xmlns:m="http://schemas.openxmlformats.org/officeDocument/2006/math" xmlns:v="urn:schemas-microsoft-com:vml" xmlns:wp14="http://schemas.microsoft.com/office/word/2010/wordprocessingDrawing" xmlns:wp="http://schemas.openxmlformats.org/drawingml/2006/wordprocessingDrawing" xmlns:w10="urn:schemas-microsoft-com:office:word" xmlns:w="http://schemas.openxmlformats.org/wordprocessingml/2006/main" xmlns:w14="http://schemas.microsoft.com/office/word/2010/wordml" xmlns:w15="http://schemas.microsoft.com/office/word/2012/wordml" xmlns:w16cex="http://schemas.microsoft.com/office/word/2018/wordml/cex" xmlns:w16cid="http://schemas.microsoft.com/office/word/2016/wordml/cid" xmlns:w16="http://schemas.microsoft.com/office/word/2018/wordml" xmlns:w16sdtdh="http://schemas.microsoft.com/office/word/2020/wordml/sdtdatahash" xmlns:w16se="http://schemas.microsoft.com/office/word/2015/wordml/symex" xmlns:wpg="http://schemas.microsoft.com/office/word/2010/wordprocessingGroup" xmlns:wpi="http://schemas.microsoft.com/office/word/2010/wordprocessingInk" xmlns:wne="http://schemas.microsoft.com/office/word/2006/wordml" xmlns:wps="http://schemas.microsoft.com/office/word/2010/wordprocessingShape" mc:Ignorable="w14 w15 w16se w16cid w16 w16cex w16sdtdh wp14">
+  <w:p>
+    <w:pPr>
+      <w:pStyle w:val="Encabezado"/>
+    </w:pPr>
   </w:p>
 </w:hdr>
 </file>

</xml_diff>

<commit_message>
v 2.63 - Diagrama de clas3
</commit_message>
<xml_diff>
--- a/Entrega N° 3/Diagrama de Clases - Cantina - TPI Grupo B.docx
+++ b/Entrega N° 3/Diagrama de Clases - Cantina - TPI Grupo B.docx
@@ -11,10 +11,10 @@
           <w:noProof/>
         </w:rPr>
         <w:drawing>
-          <wp:inline distT="0" distB="0" distL="0" distR="0" wp14:anchorId="1A806E22" wp14:editId="59C7AE80">
-            <wp:extent cx="8899715" cy="6143275"/>
+          <wp:inline distT="0" distB="0" distL="0" distR="0" wp14:anchorId="345E5473" wp14:editId="21DA7F65">
+            <wp:extent cx="7416165" cy="5943600"/>
             <wp:effectExtent l="0" t="0" r="0" b="0"/>
-            <wp:docPr id="298637485" name="Imagen 1"/>
+            <wp:docPr id="339242078" name="Imagen 1"/>
             <wp:cNvGraphicFramePr>
               <a:graphicFrameLocks xmlns:a="http://schemas.openxmlformats.org/drawingml/2006/main" noChangeAspect="1"/>
             </wp:cNvGraphicFramePr>
@@ -22,7 +22,7 @@
               <a:graphicData uri="http://schemas.openxmlformats.org/drawingml/2006/picture">
                 <pic:pic xmlns:pic="http://schemas.openxmlformats.org/drawingml/2006/picture">
                   <pic:nvPicPr>
-                    <pic:cNvPr id="298637485" name=""/>
+                    <pic:cNvPr id="339242078" name=""/>
                     <pic:cNvPicPr/>
                   </pic:nvPicPr>
                   <pic:blipFill>
@@ -34,7 +34,7 @@
                   <pic:spPr>
                     <a:xfrm>
                       <a:off x="0" y="0"/>
-                      <a:ext cx="8916122" cy="6154601"/>
+                      <a:ext cx="7416165" cy="5943600"/>
                     </a:xfrm>
                     <a:prstGeom prst="rect">
                       <a:avLst/>
@@ -111,35 +111,7 @@
       <w:rPr>
         <w:lang w:val="es-AR"/>
       </w:rPr>
-      <w:t xml:space="preserve">TPI ASI – 2023 – GRUPO B: Liendo, Lucarelli, </w:t>
-    </w:r>
-    <w:proofErr w:type="spellStart"/>
-    <w:r>
-      <w:rPr>
-        <w:lang w:val="es-AR"/>
-      </w:rPr>
-      <w:t>Magni</w:t>
-    </w:r>
-    <w:proofErr w:type="spellEnd"/>
-    <w:r>
-      <w:rPr>
-        <w:lang w:val="es-AR"/>
-      </w:rPr>
-      <w:t xml:space="preserve">, Monti, Mosconi, </w:t>
-    </w:r>
-    <w:proofErr w:type="spellStart"/>
-    <w:r>
-      <w:rPr>
-        <w:lang w:val="es-AR"/>
-      </w:rPr>
-      <w:t>Presuttari</w:t>
-    </w:r>
-    <w:proofErr w:type="spellEnd"/>
-    <w:r>
-      <w:rPr>
-        <w:lang w:val="es-AR"/>
-      </w:rPr>
-      <w:t xml:space="preserve">, Terreno  </w:t>
+      <w:t xml:space="preserve">TPI ASI – 2023 – GRUPO B: Liendo, Lucarelli, Magni, Monti, Mosconi, Presuttari, Terreno  </w:t>
     </w:r>
   </w:p>
 </w:ftr>

</xml_diff>

<commit_message>
v. 2.7 - Diagramas de clase
</commit_message>
<xml_diff>
--- a/Entrega N° 3/Diagrama de Clases - Cantina - TPI Grupo B.docx
+++ b/Entrega N° 3/Diagrama de Clases - Cantina - TPI Grupo B.docx
@@ -11,10 +11,10 @@
           <w:noProof/>
         </w:rPr>
         <w:drawing>
-          <wp:inline distT="0" distB="0" distL="0" distR="0" wp14:anchorId="345E5473" wp14:editId="21DA7F65">
-            <wp:extent cx="7416165" cy="5943600"/>
-            <wp:effectExtent l="0" t="0" r="0" b="0"/>
-            <wp:docPr id="339242078" name="Imagen 1"/>
+          <wp:inline distT="0" distB="0" distL="0" distR="0" wp14:anchorId="352E767D" wp14:editId="528472F3">
+            <wp:extent cx="6985000" cy="5943600"/>
+            <wp:effectExtent l="0" t="0" r="6350" b="0"/>
+            <wp:docPr id="1521884977" name="Imagen 1"/>
             <wp:cNvGraphicFramePr>
               <a:graphicFrameLocks xmlns:a="http://schemas.openxmlformats.org/drawingml/2006/main" noChangeAspect="1"/>
             </wp:cNvGraphicFramePr>
@@ -22,11 +22,11 @@
               <a:graphicData uri="http://schemas.openxmlformats.org/drawingml/2006/picture">
                 <pic:pic xmlns:pic="http://schemas.openxmlformats.org/drawingml/2006/picture">
                   <pic:nvPicPr>
-                    <pic:cNvPr id="339242078" name=""/>
+                    <pic:cNvPr id="1521884977" name=""/>
                     <pic:cNvPicPr/>
                   </pic:nvPicPr>
                   <pic:blipFill>
-                    <a:blip r:embed="rId6"/>
+                    <a:blip r:embed="rId7"/>
                     <a:stretch>
                       <a:fillRect/>
                     </a:stretch>
@@ -34,7 +34,7 @@
                   <pic:spPr>
                     <a:xfrm>
                       <a:off x="0" y="0"/>
-                      <a:ext cx="7416165" cy="5943600"/>
+                      <a:ext cx="6985000" cy="5943600"/>
                     </a:xfrm>
                     <a:prstGeom prst="rect">
                       <a:avLst/>
@@ -48,12 +48,12 @@
       </w:r>
     </w:p>
     <w:sectPr>
-      <w:headerReference w:type="even" r:id="rId7"/>
-      <w:headerReference w:type="default" r:id="rId8"/>
-      <w:footerReference w:type="even" r:id="rId9"/>
-      <w:footerReference w:type="default" r:id="rId10"/>
-      <w:headerReference w:type="first" r:id="rId11"/>
-      <w:footerReference w:type="first" r:id="rId12"/>
+      <w:headerReference w:type="even" r:id="rId8"/>
+      <w:headerReference w:type="default" r:id="rId9"/>
+      <w:footerReference w:type="even" r:id="rId10"/>
+      <w:footerReference w:type="default" r:id="rId11"/>
+      <w:headerReference w:type="first" r:id="rId12"/>
+      <w:footerReference w:type="first" r:id="rId13"/>
       <w:pgSz w:w="15840" w:h="12240" w:orient="landscape"/>
       <w:pgMar w:top="1440" w:right="1440" w:bottom="1440" w:left="1440" w:header="708" w:footer="708" w:gutter="0"/>
       <w:cols w:space="708"/>
@@ -111,7 +111,35 @@
       <w:rPr>
         <w:lang w:val="es-AR"/>
       </w:rPr>
-      <w:t xml:space="preserve">TPI ASI – 2023 – GRUPO B: Liendo, Lucarelli, Magni, Monti, Mosconi, Presuttari, Terreno  </w:t>
+      <w:t xml:space="preserve">TPI ASI – 2023 – GRUPO B: Liendo, Lucarelli, </w:t>
+    </w:r>
+    <w:proofErr w:type="spellStart"/>
+    <w:r>
+      <w:rPr>
+        <w:lang w:val="es-AR"/>
+      </w:rPr>
+      <w:t>Magni</w:t>
+    </w:r>
+    <w:proofErr w:type="spellEnd"/>
+    <w:r>
+      <w:rPr>
+        <w:lang w:val="es-AR"/>
+      </w:rPr>
+      <w:t xml:space="preserve">, Monti, Mosconi, </w:t>
+    </w:r>
+    <w:proofErr w:type="spellStart"/>
+    <w:r>
+      <w:rPr>
+        <w:lang w:val="es-AR"/>
+      </w:rPr>
+      <w:t>Presuttari</w:t>
+    </w:r>
+    <w:proofErr w:type="spellEnd"/>
+    <w:r>
+      <w:rPr>
+        <w:lang w:val="es-AR"/>
+      </w:rPr>
+      <w:t xml:space="preserve">, Terreno  </w:t>
     </w:r>
   </w:p>
 </w:ftr>
@@ -189,6 +217,163 @@
     </w:pPr>
   </w:p>
 </w:hdr>
+</file>
+
+<file path=word/numbering.xml><?xml version="1.0" encoding="utf-8"?>
+<w:numbering xmlns:wpc="http://schemas.microsoft.com/office/word/2010/wordprocessingCanvas" xmlns:cx="http://schemas.microsoft.com/office/drawing/2014/chartex" xmlns:cx1="http://schemas.microsoft.com/office/drawing/2015/9/8/chartex" xmlns:cx2="http://schemas.microsoft.com/office/drawing/2015/10/21/chartex" xmlns:cx3="http://schemas.microsoft.com/office/drawing/2016/5/9/chartex" xmlns:cx4="http://schemas.microsoft.com/office/drawing/2016/5/10/chartex" xmlns:cx5="http://schemas.microsoft.com/office/drawing/2016/5/11/chartex" xmlns:cx6="http://schemas.microsoft.com/office/drawing/2016/5/12/chartex" xmlns:cx7="http://schemas.microsoft.com/office/drawing/2016/5/13/chartex" xmlns:cx8="http://schemas.microsoft.com/office/drawing/2016/5/14/chartex" xmlns:mc="http://schemas.openxmlformats.org/markup-compatibility/2006" xmlns:aink="http://schemas.microsoft.com/office/drawing/2016/ink" xmlns:am3d="http://schemas.microsoft.com/office/drawing/2017/model3d" xmlns:o="urn:schemas-microsoft-com:office:office" xmlns:oel="http://schemas.microsoft.com/office/2019/extlst" xmlns:r="http://schemas.openxmlformats.org/officeDocument/2006/relationships" xmlns:m="http://schemas.openxmlformats.org/officeDocument/2006/math" xmlns:v="urn:schemas-microsoft-com:vml" xmlns:wp14="http://schemas.microsoft.com/office/word/2010/wordprocessingDrawing" xmlns:wp="http://schemas.openxmlformats.org/drawingml/2006/wordprocessingDrawing" xmlns:w10="urn:schemas-microsoft-com:office:word" xmlns:w="http://schemas.openxmlformats.org/wordprocessingml/2006/main" xmlns:w14="http://schemas.microsoft.com/office/word/2010/wordml" xmlns:w15="http://schemas.microsoft.com/office/word/2012/wordml" xmlns:w16cex="http://schemas.microsoft.com/office/word/2018/wordml/cex" xmlns:w16cid="http://schemas.microsoft.com/office/word/2016/wordml/cid" xmlns:w16="http://schemas.microsoft.com/office/word/2018/wordml" xmlns:w16sdtdh="http://schemas.microsoft.com/office/word/2020/wordml/sdtdatahash" xmlns:w16se="http://schemas.microsoft.com/office/word/2015/wordml/symex" xmlns:wpg="http://schemas.microsoft.com/office/word/2010/wordprocessingGroup" xmlns:wpi="http://schemas.microsoft.com/office/word/2010/wordprocessingInk" xmlns:wne="http://schemas.microsoft.com/office/word/2006/wordml" xmlns:wps="http://schemas.microsoft.com/office/word/2010/wordprocessingShape" mc:Ignorable="w14 w15 w16se w16cid w16 w16cex w16sdtdh wp14">
+  <w:abstractNum w:abstractNumId="0" w15:restartNumberingAfterBreak="0">
+    <w:nsid w:val="6E910DC5"/>
+    <w:multiLevelType w:val="multilevel"/>
+    <w:tmpl w:val="FF8C335C"/>
+    <w:lvl w:ilvl="0">
+      <w:start w:val="1"/>
+      <w:numFmt w:val="bullet"/>
+      <w:lvlText w:val=""/>
+      <w:lvlJc w:val="left"/>
+      <w:pPr>
+        <w:tabs>
+          <w:tab w:val="num" w:pos="720"/>
+        </w:tabs>
+        <w:ind w:left="720" w:hanging="360"/>
+      </w:pPr>
+      <w:rPr>
+        <w:rFonts w:ascii="Symbol" w:hAnsi="Symbol" w:hint="default"/>
+        <w:sz w:val="20"/>
+      </w:rPr>
+    </w:lvl>
+    <w:lvl w:ilvl="1" w:tentative="1">
+      <w:start w:val="1"/>
+      <w:numFmt w:val="bullet"/>
+      <w:lvlText w:val="o"/>
+      <w:lvlJc w:val="left"/>
+      <w:pPr>
+        <w:tabs>
+          <w:tab w:val="num" w:pos="1440"/>
+        </w:tabs>
+        <w:ind w:left="1440" w:hanging="360"/>
+      </w:pPr>
+      <w:rPr>
+        <w:rFonts w:ascii="Courier New" w:hAnsi="Courier New" w:hint="default"/>
+        <w:sz w:val="20"/>
+      </w:rPr>
+    </w:lvl>
+    <w:lvl w:ilvl="2" w:tentative="1">
+      <w:start w:val="1"/>
+      <w:numFmt w:val="bullet"/>
+      <w:lvlText w:val=""/>
+      <w:lvlJc w:val="left"/>
+      <w:pPr>
+        <w:tabs>
+          <w:tab w:val="num" w:pos="2160"/>
+        </w:tabs>
+        <w:ind w:left="2160" w:hanging="360"/>
+      </w:pPr>
+      <w:rPr>
+        <w:rFonts w:ascii="Wingdings" w:hAnsi="Wingdings" w:hint="default"/>
+        <w:sz w:val="20"/>
+      </w:rPr>
+    </w:lvl>
+    <w:lvl w:ilvl="3" w:tentative="1">
+      <w:start w:val="1"/>
+      <w:numFmt w:val="bullet"/>
+      <w:lvlText w:val=""/>
+      <w:lvlJc w:val="left"/>
+      <w:pPr>
+        <w:tabs>
+          <w:tab w:val="num" w:pos="2880"/>
+        </w:tabs>
+        <w:ind w:left="2880" w:hanging="360"/>
+      </w:pPr>
+      <w:rPr>
+        <w:rFonts w:ascii="Wingdings" w:hAnsi="Wingdings" w:hint="default"/>
+        <w:sz w:val="20"/>
+      </w:rPr>
+    </w:lvl>
+    <w:lvl w:ilvl="4" w:tentative="1">
+      <w:start w:val="1"/>
+      <w:numFmt w:val="bullet"/>
+      <w:lvlText w:val=""/>
+      <w:lvlJc w:val="left"/>
+      <w:pPr>
+        <w:tabs>
+          <w:tab w:val="num" w:pos="3600"/>
+        </w:tabs>
+        <w:ind w:left="3600" w:hanging="360"/>
+      </w:pPr>
+      <w:rPr>
+        <w:rFonts w:ascii="Wingdings" w:hAnsi="Wingdings" w:hint="default"/>
+        <w:sz w:val="20"/>
+      </w:rPr>
+    </w:lvl>
+    <w:lvl w:ilvl="5" w:tentative="1">
+      <w:start w:val="1"/>
+      <w:numFmt w:val="bullet"/>
+      <w:lvlText w:val=""/>
+      <w:lvlJc w:val="left"/>
+      <w:pPr>
+        <w:tabs>
+          <w:tab w:val="num" w:pos="4320"/>
+        </w:tabs>
+        <w:ind w:left="4320" w:hanging="360"/>
+      </w:pPr>
+      <w:rPr>
+        <w:rFonts w:ascii="Wingdings" w:hAnsi="Wingdings" w:hint="default"/>
+        <w:sz w:val="20"/>
+      </w:rPr>
+    </w:lvl>
+    <w:lvl w:ilvl="6" w:tentative="1">
+      <w:start w:val="1"/>
+      <w:numFmt w:val="bullet"/>
+      <w:lvlText w:val=""/>
+      <w:lvlJc w:val="left"/>
+      <w:pPr>
+        <w:tabs>
+          <w:tab w:val="num" w:pos="5040"/>
+        </w:tabs>
+        <w:ind w:left="5040" w:hanging="360"/>
+      </w:pPr>
+      <w:rPr>
+        <w:rFonts w:ascii="Wingdings" w:hAnsi="Wingdings" w:hint="default"/>
+        <w:sz w:val="20"/>
+      </w:rPr>
+    </w:lvl>
+    <w:lvl w:ilvl="7" w:tentative="1">
+      <w:start w:val="1"/>
+      <w:numFmt w:val="bullet"/>
+      <w:lvlText w:val=""/>
+      <w:lvlJc w:val="left"/>
+      <w:pPr>
+        <w:tabs>
+          <w:tab w:val="num" w:pos="5760"/>
+        </w:tabs>
+        <w:ind w:left="5760" w:hanging="360"/>
+      </w:pPr>
+      <w:rPr>
+        <w:rFonts w:ascii="Wingdings" w:hAnsi="Wingdings" w:hint="default"/>
+        <w:sz w:val="20"/>
+      </w:rPr>
+    </w:lvl>
+    <w:lvl w:ilvl="8" w:tentative="1">
+      <w:start w:val="1"/>
+      <w:numFmt w:val="bullet"/>
+      <w:lvlText w:val=""/>
+      <w:lvlJc w:val="left"/>
+      <w:pPr>
+        <w:tabs>
+          <w:tab w:val="num" w:pos="6480"/>
+        </w:tabs>
+        <w:ind w:left="6480" w:hanging="360"/>
+      </w:pPr>
+      <w:rPr>
+        <w:rFonts w:ascii="Wingdings" w:hAnsi="Wingdings" w:hint="default"/>
+        <w:sz w:val="20"/>
+      </w:rPr>
+    </w:lvl>
+  </w:abstractNum>
+  <w:num w:numId="1" w16cid:durableId="1897158935">
+    <w:abstractNumId w:val="0"/>
+  </w:num>
+</w:numbering>
 </file>
 
 <file path=word/styles.xml><?xml version="1.0" encoding="utf-8"?>

</xml_diff>